<commit_message>
board populated, todo: fix server side reg
</commit_message>
<xml_diff>
--- a/AssEx/DesignDocumentation_2460681S.docx
+++ b/AssEx/DesignDocumentation_2460681S.docx
@@ -40,71 +40,218 @@
     <w:p/>
     <w:p>
       <w:r>
-        <w:t>Model classes</w:t>
-      </w:r>
-      <w:r>
-        <w:t>:</w:t>
+        <w:t>Server.java:</w:t>
       </w:r>
     </w:p>
     <w:p>
       <w:pPr>
-        <w:ind w:left="720"/>
-      </w:pPr>
-      <w:r>
-        <w:t>Contain data structure</w:t>
-      </w:r>
-      <w:r>
-        <w:t>s</w:t>
-      </w:r>
-      <w:r>
-        <w:t xml:space="preserve"> and algorithms for use in </w:t>
-      </w:r>
-      <w:r>
-        <w:t xml:space="preserve">a </w:t>
-      </w:r>
-      <w:r>
-        <w:t>server instance</w:t>
-      </w:r>
-      <w:r>
-        <w:t>, serv</w:t>
-      </w:r>
-      <w:r>
-        <w:t>es</w:t>
-      </w:r>
-      <w:r>
-        <w:t xml:space="preserve"> both clients</w:t>
-      </w:r>
-      <w:r>
-        <w:t>.</w:t>
-      </w:r>
-      <w:r>
-        <w:t xml:space="preserve"> Should contain all necessary logic for a full playthrough</w:t>
-      </w:r>
-      <w:r>
-        <w:t>. Fully separate from Swing code.</w:t>
+        <w:pStyle w:val="ListParagraph"/>
+        <w:numPr>
+          <w:ilvl w:val="0"/>
+          <w:numId w:val="5"/>
+        </w:numPr>
+      </w:pPr>
+      <w:r>
+        <w:t>Should allow for 2 clients</w:t>
+      </w:r>
+    </w:p>
+    <w:p>
+      <w:pPr>
+        <w:pStyle w:val="ListParagraph"/>
+        <w:numPr>
+          <w:ilvl w:val="0"/>
+          <w:numId w:val="5"/>
+        </w:numPr>
+      </w:pPr>
+      <w:r>
+        <w:t>Server has its own instance of data model (contains the runtime logic, maintains that data is coherent between clients)</w:t>
+      </w:r>
+    </w:p>
+    <w:p>
+      <w:pPr>
+        <w:pStyle w:val="ListParagraph"/>
+        <w:numPr>
+          <w:ilvl w:val="0"/>
+          <w:numId w:val="5"/>
+        </w:numPr>
+      </w:pPr>
+      <w:r>
+        <w:t>Sends data allowing clients to update to current game state and view state when not their turn</w:t>
       </w:r>
     </w:p>
     <w:p/>
     <w:p>
       <w:r>
-        <w:t>View class</w:t>
-      </w:r>
-      <w:r>
-        <w:t>es</w:t>
-      </w:r>
-      <w:r>
-        <w:t>:</w:t>
+        <w:t>Client.java:</w:t>
       </w:r>
     </w:p>
     <w:p>
       <w:pPr>
-        <w:ind w:left="720"/>
+        <w:pStyle w:val="ListParagraph"/>
+        <w:numPr>
+          <w:ilvl w:val="0"/>
+          <w:numId w:val="4"/>
+        </w:numPr>
+      </w:pPr>
+      <w:r>
+        <w:t>Controller class:</w:t>
+      </w:r>
+    </w:p>
+    <w:p>
+      <w:pPr>
+        <w:pStyle w:val="ListParagraph"/>
+        <w:numPr>
+          <w:ilvl w:val="0"/>
+          <w:numId w:val="4"/>
+        </w:numPr>
+      </w:pPr>
+      <w:r>
+        <w:t>Capture user input events via listeners, provide server with user actions to update data model.</w:t>
+      </w:r>
+    </w:p>
+    <w:p>
+      <w:pPr>
+        <w:pStyle w:val="ListParagraph"/>
+        <w:numPr>
+          <w:ilvl w:val="0"/>
+          <w:numId w:val="4"/>
+        </w:numPr>
+      </w:pPr>
+      <w:r>
+        <w:t>An instance per user, sends user input to server to update data.</w:t>
+      </w:r>
+    </w:p>
+    <w:p>
+      <w:pPr>
+        <w:pStyle w:val="ListParagraph"/>
+        <w:numPr>
+          <w:ilvl w:val="0"/>
+          <w:numId w:val="4"/>
+        </w:numPr>
+      </w:pPr>
+      <w:r>
+        <w:t>Draws game board to each user using server data model</w:t>
+      </w:r>
+    </w:p>
+    <w:p/>
+    <w:p/>
+    <w:p>
+      <w:r>
+        <w:t>Data model</w:t>
+      </w:r>
+      <w:r>
+        <w:t>:</w:t>
+      </w:r>
+    </w:p>
+    <w:p>
+      <w:pPr>
+        <w:pStyle w:val="ListParagraph"/>
+        <w:numPr>
+          <w:ilvl w:val="0"/>
+          <w:numId w:val="6"/>
+        </w:numPr>
+      </w:pPr>
+      <w:r>
+        <w:t>Contain data structure</w:t>
+      </w:r>
+      <w:r>
+        <w:t>s</w:t>
+      </w:r>
+      <w:r>
+        <w:t xml:space="preserve"> and algorithms for use in </w:t>
+      </w:r>
+      <w:r>
+        <w:t xml:space="preserve">a </w:t>
+      </w:r>
+      <w:r>
+        <w:t>server instance</w:t>
+      </w:r>
+      <w:r>
+        <w:t>, serv</w:t>
+      </w:r>
+      <w:r>
+        <w:t>es</w:t>
+      </w:r>
+      <w:r>
+        <w:t xml:space="preserve"> both clients</w:t>
+      </w:r>
+      <w:r>
+        <w:t>.</w:t>
+      </w:r>
+      <w:r>
+        <w:t xml:space="preserve"> </w:t>
+      </w:r>
+    </w:p>
+    <w:p>
+      <w:pPr>
+        <w:pStyle w:val="ListParagraph"/>
+        <w:numPr>
+          <w:ilvl w:val="0"/>
+          <w:numId w:val="6"/>
+        </w:numPr>
+      </w:pPr>
+      <w:r>
+        <w:t>Should contain all necessary logic for a full playthrough</w:t>
+      </w:r>
+      <w:r>
+        <w:t xml:space="preserve">. </w:t>
+      </w:r>
+    </w:p>
+    <w:p>
+      <w:pPr>
+        <w:pStyle w:val="ListParagraph"/>
+        <w:numPr>
+          <w:ilvl w:val="0"/>
+          <w:numId w:val="6"/>
+        </w:numPr>
+      </w:pPr>
+      <w:r>
+        <w:t xml:space="preserve">Ideally </w:t>
+      </w:r>
+      <w:r>
+        <w:t>separate from Swing code</w:t>
+      </w:r>
+      <w:r>
+        <w:t xml:space="preserve">, </w:t>
+      </w:r>
+      <w:r>
+        <w:t>however,</w:t>
+      </w:r>
+      <w:r>
+        <w:t xml:space="preserve"> may be intertwined due to the need to update views on both ends, redrawing on updates.</w:t>
+      </w:r>
+    </w:p>
+    <w:p/>
+    <w:p>
+      <w:r>
+        <w:t>View class</w:t>
+      </w:r>
+      <w:r>
+        <w:t>es</w:t>
+      </w:r>
+      <w:r>
+        <w:t>:</w:t>
+      </w:r>
+    </w:p>
+    <w:p>
+      <w:pPr>
+        <w:pStyle w:val="ListParagraph"/>
+        <w:numPr>
+          <w:ilvl w:val="0"/>
+          <w:numId w:val="7"/>
+        </w:numPr>
       </w:pPr>
       <w:r>
         <w:t>Contain all s</w:t>
       </w:r>
       <w:r>
         <w:t>wing elements</w:t>
+      </w:r>
+      <w:r>
+        <w:t>, can be combined into Client cla</w:t>
+      </w:r>
+      <w:r>
+        <w:t>ss</w:t>
       </w:r>
       <w:r>
         <w:t>. See</w:t>
@@ -173,228 +320,31 @@
     </w:p>
     <w:p/>
     <w:p>
-      <w:pPr>
-        <w:ind w:left="720"/>
-      </w:pPr>
-      <w:r>
-        <w:t xml:space="preserve">Note: </w:t>
-      </w:r>
-      <w:r>
-        <w:t>a</w:t>
-      </w:r>
-      <w:r>
-        <w:t>ttempt to flip the view for each user so that their pieces are at the bottom of the board.</w:t>
-      </w:r>
-    </w:p>
-    <w:p>
-      <w:bookmarkStart w:id="0" w:name="_GoBack"/>
-      <w:bookmarkEnd w:id="0"/>
-    </w:p>
-    <w:p>
-      <w:r>
-        <w:t>Controller class:</w:t>
-      </w:r>
-    </w:p>
-    <w:p>
-      <w:pPr>
-        <w:ind w:left="720"/>
-      </w:pPr>
-      <w:r>
-        <w:t>Capture u</w:t>
-      </w:r>
-      <w:r>
-        <w:t>ser input events</w:t>
-      </w:r>
-      <w:r>
-        <w:t xml:space="preserve"> via</w:t>
-      </w:r>
-      <w:r>
-        <w:t xml:space="preserve"> </w:t>
-      </w:r>
-      <w:r>
-        <w:t>listeners</w:t>
-      </w:r>
-      <w:r>
-        <w:t>, provide server with user actions to update data model.</w:t>
+      <w:r>
+        <w:t xml:space="preserve">Development note: Due to ease, used </w:t>
+      </w:r>
+      <w:proofErr w:type="spellStart"/>
+      <w:r>
+        <w:t>MouseListener</w:t>
+      </w:r>
+      <w:proofErr w:type="spellEnd"/>
+      <w:r>
+        <w:t xml:space="preserve"> rather than input boxes for integer coordinates. This allows for a </w:t>
+      </w:r>
+      <w:r>
+        <w:t xml:space="preserve">far </w:t>
+      </w:r>
+      <w:r>
+        <w:t>better user experience, as well as being easier to implement.</w:t>
+      </w:r>
+      <w:r>
+        <w:t xml:space="preserve"> See below for </w:t>
+      </w:r>
+      <w:r>
+        <w:t>swing development screenshots:</w:t>
       </w:r>
     </w:p>
     <w:p/>
-    <w:p>
-      <w:r>
-        <w:t>Server</w:t>
-      </w:r>
-      <w:r>
-        <w:t>.java</w:t>
-      </w:r>
-      <w:r>
-        <w:t>:</w:t>
-      </w:r>
-    </w:p>
-    <w:p>
-      <w:pPr>
-        <w:pStyle w:val="ListParagraph"/>
-        <w:numPr>
-          <w:ilvl w:val="1"/>
-          <w:numId w:val="1"/>
-        </w:numPr>
-      </w:pPr>
-      <w:r>
-        <w:t>Should allow for 2 clients</w:t>
-      </w:r>
-      <w:r>
-        <w:t xml:space="preserve"> only</w:t>
-      </w:r>
-    </w:p>
-    <w:p>
-      <w:pPr>
-        <w:pStyle w:val="ListParagraph"/>
-        <w:numPr>
-          <w:ilvl w:val="1"/>
-          <w:numId w:val="1"/>
-        </w:numPr>
-      </w:pPr>
-      <w:r>
-        <w:t xml:space="preserve">Server </w:t>
-      </w:r>
-      <w:r>
-        <w:t xml:space="preserve">has </w:t>
-      </w:r>
-      <w:r>
-        <w:t>its own</w:t>
-      </w:r>
-      <w:r>
-        <w:t xml:space="preserve"> instance of</w:t>
-      </w:r>
-      <w:r>
-        <w:t xml:space="preserve"> </w:t>
-      </w:r>
-      <w:r>
-        <w:t>model</w:t>
-      </w:r>
-      <w:r>
-        <w:t xml:space="preserve"> classes</w:t>
-      </w:r>
-      <w:r>
-        <w:t xml:space="preserve"> (contains the </w:t>
-      </w:r>
-      <w:r>
-        <w:t xml:space="preserve">runtime </w:t>
-      </w:r>
-      <w:r>
-        <w:t>logic</w:t>
-      </w:r>
-      <w:r>
-        <w:t xml:space="preserve">, </w:t>
-      </w:r>
-      <w:r>
-        <w:t>maintains</w:t>
-      </w:r>
-      <w:r>
-        <w:t xml:space="preserve"> that data </w:t>
-      </w:r>
-      <w:r>
-        <w:t xml:space="preserve">is coherent </w:t>
-      </w:r>
-      <w:r>
-        <w:t>between clients</w:t>
-      </w:r>
-      <w:r>
-        <w:t>)</w:t>
-      </w:r>
-    </w:p>
-    <w:p>
-      <w:pPr>
-        <w:pStyle w:val="ListParagraph"/>
-        <w:numPr>
-          <w:ilvl w:val="1"/>
-          <w:numId w:val="1"/>
-        </w:numPr>
-      </w:pPr>
-      <w:r>
-        <w:t xml:space="preserve">Sends data </w:t>
-      </w:r>
-      <w:r>
-        <w:t>allowing</w:t>
-      </w:r>
-      <w:r>
-        <w:t xml:space="preserve"> clients to update to current </w:t>
-      </w:r>
-      <w:r>
-        <w:t>game state</w:t>
-      </w:r>
-      <w:r>
-        <w:t xml:space="preserve"> and view state</w:t>
-      </w:r>
-    </w:p>
-    <w:p/>
-    <w:p>
-      <w:r>
-        <w:t>Client</w:t>
-      </w:r>
-      <w:r>
-        <w:t>.java</w:t>
-      </w:r>
-      <w:r>
-        <w:t>:</w:t>
-      </w:r>
-    </w:p>
-    <w:p>
-      <w:pPr>
-        <w:pStyle w:val="ListParagraph"/>
-        <w:numPr>
-          <w:ilvl w:val="1"/>
-          <w:numId w:val="2"/>
-        </w:numPr>
-      </w:pPr>
-      <w:r>
-        <w:t>Instance per u</w:t>
-      </w:r>
-      <w:r>
-        <w:t>ser, sends</w:t>
-      </w:r>
-      <w:r>
-        <w:t xml:space="preserve"> user input</w:t>
-      </w:r>
-      <w:r>
-        <w:t xml:space="preserve"> to server to update </w:t>
-      </w:r>
-      <w:r>
-        <w:t>data</w:t>
-      </w:r>
-      <w:r>
-        <w:t>.</w:t>
-      </w:r>
-    </w:p>
-    <w:p>
-      <w:pPr>
-        <w:pStyle w:val="ListParagraph"/>
-        <w:numPr>
-          <w:ilvl w:val="1"/>
-          <w:numId w:val="2"/>
-        </w:numPr>
-      </w:pPr>
-      <w:r>
-        <w:t xml:space="preserve">Draws game board to </w:t>
-      </w:r>
-      <w:r>
-        <w:t xml:space="preserve">each </w:t>
-      </w:r>
-      <w:r>
-        <w:t xml:space="preserve">user </w:t>
-      </w:r>
-      <w:r>
-        <w:t xml:space="preserve">using </w:t>
-      </w:r>
-      <w:r>
-        <w:t>server data</w:t>
-      </w:r>
-      <w:r>
-        <w:t xml:space="preserve"> model</w:t>
-      </w:r>
-      <w:r>
-        <w:t xml:space="preserve"> and view classes</w:t>
-      </w:r>
-    </w:p>
     <w:sectPr>
       <w:pgSz w:w="11900" w:h="16840"/>
       <w:pgMar w:top="1440" w:right="1440" w:bottom="1440" w:left="1440" w:header="708" w:footer="708" w:gutter="0"/>
@@ -633,11 +583,591 @@
       </w:rPr>
     </w:lvl>
   </w:abstractNum>
+  <w:abstractNum w:abstractNumId="2" w15:restartNumberingAfterBreak="0">
+    <w:nsid w:val="0D995993"/>
+    <w:multiLevelType w:val="hybridMultilevel"/>
+    <w:tmpl w:val="469EA8E8"/>
+    <w:lvl w:ilvl="0" w:tplc="08090001">
+      <w:start w:val="1"/>
+      <w:numFmt w:val="bullet"/>
+      <w:lvlText w:val=""/>
+      <w:lvlJc w:val="left"/>
+      <w:pPr>
+        <w:ind w:left="1440" w:hanging="360"/>
+      </w:pPr>
+      <w:rPr>
+        <w:rFonts w:ascii="Symbol" w:hAnsi="Symbol" w:cs="Symbol" w:hint="default"/>
+      </w:rPr>
+    </w:lvl>
+    <w:lvl w:ilvl="1" w:tplc="08090003" w:tentative="1">
+      <w:start w:val="1"/>
+      <w:numFmt w:val="bullet"/>
+      <w:lvlText w:val="o"/>
+      <w:lvlJc w:val="left"/>
+      <w:pPr>
+        <w:ind w:left="2160" w:hanging="360"/>
+      </w:pPr>
+      <w:rPr>
+        <w:rFonts w:ascii="Courier New" w:hAnsi="Courier New" w:cs="Courier New" w:hint="default"/>
+      </w:rPr>
+    </w:lvl>
+    <w:lvl w:ilvl="2" w:tplc="08090005" w:tentative="1">
+      <w:start w:val="1"/>
+      <w:numFmt w:val="bullet"/>
+      <w:lvlText w:val=""/>
+      <w:lvlJc w:val="left"/>
+      <w:pPr>
+        <w:ind w:left="2880" w:hanging="360"/>
+      </w:pPr>
+      <w:rPr>
+        <w:rFonts w:ascii="Wingdings" w:hAnsi="Wingdings" w:cs="Wingdings" w:hint="default"/>
+      </w:rPr>
+    </w:lvl>
+    <w:lvl w:ilvl="3" w:tplc="08090001" w:tentative="1">
+      <w:start w:val="1"/>
+      <w:numFmt w:val="bullet"/>
+      <w:lvlText w:val=""/>
+      <w:lvlJc w:val="left"/>
+      <w:pPr>
+        <w:ind w:left="3600" w:hanging="360"/>
+      </w:pPr>
+      <w:rPr>
+        <w:rFonts w:ascii="Symbol" w:hAnsi="Symbol" w:cs="Symbol" w:hint="default"/>
+      </w:rPr>
+    </w:lvl>
+    <w:lvl w:ilvl="4" w:tplc="08090003" w:tentative="1">
+      <w:start w:val="1"/>
+      <w:numFmt w:val="bullet"/>
+      <w:lvlText w:val="o"/>
+      <w:lvlJc w:val="left"/>
+      <w:pPr>
+        <w:ind w:left="4320" w:hanging="360"/>
+      </w:pPr>
+      <w:rPr>
+        <w:rFonts w:ascii="Courier New" w:hAnsi="Courier New" w:cs="Courier New" w:hint="default"/>
+      </w:rPr>
+    </w:lvl>
+    <w:lvl w:ilvl="5" w:tplc="08090005" w:tentative="1">
+      <w:start w:val="1"/>
+      <w:numFmt w:val="bullet"/>
+      <w:lvlText w:val=""/>
+      <w:lvlJc w:val="left"/>
+      <w:pPr>
+        <w:ind w:left="5040" w:hanging="360"/>
+      </w:pPr>
+      <w:rPr>
+        <w:rFonts w:ascii="Wingdings" w:hAnsi="Wingdings" w:cs="Wingdings" w:hint="default"/>
+      </w:rPr>
+    </w:lvl>
+    <w:lvl w:ilvl="6" w:tplc="08090001" w:tentative="1">
+      <w:start w:val="1"/>
+      <w:numFmt w:val="bullet"/>
+      <w:lvlText w:val=""/>
+      <w:lvlJc w:val="left"/>
+      <w:pPr>
+        <w:ind w:left="5760" w:hanging="360"/>
+      </w:pPr>
+      <w:rPr>
+        <w:rFonts w:ascii="Symbol" w:hAnsi="Symbol" w:cs="Symbol" w:hint="default"/>
+      </w:rPr>
+    </w:lvl>
+    <w:lvl w:ilvl="7" w:tplc="08090003" w:tentative="1">
+      <w:start w:val="1"/>
+      <w:numFmt w:val="bullet"/>
+      <w:lvlText w:val="o"/>
+      <w:lvlJc w:val="left"/>
+      <w:pPr>
+        <w:ind w:left="6480" w:hanging="360"/>
+      </w:pPr>
+      <w:rPr>
+        <w:rFonts w:ascii="Courier New" w:hAnsi="Courier New" w:cs="Courier New" w:hint="default"/>
+      </w:rPr>
+    </w:lvl>
+    <w:lvl w:ilvl="8" w:tplc="08090005" w:tentative="1">
+      <w:start w:val="1"/>
+      <w:numFmt w:val="bullet"/>
+      <w:lvlText w:val=""/>
+      <w:lvlJc w:val="left"/>
+      <w:pPr>
+        <w:ind w:left="7200" w:hanging="360"/>
+      </w:pPr>
+      <w:rPr>
+        <w:rFonts w:ascii="Wingdings" w:hAnsi="Wingdings" w:cs="Wingdings" w:hint="default"/>
+      </w:rPr>
+    </w:lvl>
+  </w:abstractNum>
+  <w:abstractNum w:abstractNumId="3" w15:restartNumberingAfterBreak="0">
+    <w:nsid w:val="1018206B"/>
+    <w:multiLevelType w:val="hybridMultilevel"/>
+    <w:tmpl w:val="A3E06A74"/>
+    <w:lvl w:ilvl="0" w:tplc="08090001">
+      <w:start w:val="1"/>
+      <w:numFmt w:val="bullet"/>
+      <w:lvlText w:val=""/>
+      <w:lvlJc w:val="left"/>
+      <w:pPr>
+        <w:ind w:left="2160" w:hanging="360"/>
+      </w:pPr>
+      <w:rPr>
+        <w:rFonts w:ascii="Symbol" w:hAnsi="Symbol" w:cs="Symbol" w:hint="default"/>
+      </w:rPr>
+    </w:lvl>
+    <w:lvl w:ilvl="1" w:tplc="08090003" w:tentative="1">
+      <w:start w:val="1"/>
+      <w:numFmt w:val="bullet"/>
+      <w:lvlText w:val="o"/>
+      <w:lvlJc w:val="left"/>
+      <w:pPr>
+        <w:ind w:left="2880" w:hanging="360"/>
+      </w:pPr>
+      <w:rPr>
+        <w:rFonts w:ascii="Courier New" w:hAnsi="Courier New" w:cs="Courier New" w:hint="default"/>
+      </w:rPr>
+    </w:lvl>
+    <w:lvl w:ilvl="2" w:tplc="08090005" w:tentative="1">
+      <w:start w:val="1"/>
+      <w:numFmt w:val="bullet"/>
+      <w:lvlText w:val=""/>
+      <w:lvlJc w:val="left"/>
+      <w:pPr>
+        <w:ind w:left="3600" w:hanging="360"/>
+      </w:pPr>
+      <w:rPr>
+        <w:rFonts w:ascii="Wingdings" w:hAnsi="Wingdings" w:cs="Wingdings" w:hint="default"/>
+      </w:rPr>
+    </w:lvl>
+    <w:lvl w:ilvl="3" w:tplc="08090001" w:tentative="1">
+      <w:start w:val="1"/>
+      <w:numFmt w:val="bullet"/>
+      <w:lvlText w:val=""/>
+      <w:lvlJc w:val="left"/>
+      <w:pPr>
+        <w:ind w:left="4320" w:hanging="360"/>
+      </w:pPr>
+      <w:rPr>
+        <w:rFonts w:ascii="Symbol" w:hAnsi="Symbol" w:cs="Symbol" w:hint="default"/>
+      </w:rPr>
+    </w:lvl>
+    <w:lvl w:ilvl="4" w:tplc="08090003" w:tentative="1">
+      <w:start w:val="1"/>
+      <w:numFmt w:val="bullet"/>
+      <w:lvlText w:val="o"/>
+      <w:lvlJc w:val="left"/>
+      <w:pPr>
+        <w:ind w:left="5040" w:hanging="360"/>
+      </w:pPr>
+      <w:rPr>
+        <w:rFonts w:ascii="Courier New" w:hAnsi="Courier New" w:cs="Courier New" w:hint="default"/>
+      </w:rPr>
+    </w:lvl>
+    <w:lvl w:ilvl="5" w:tplc="08090005" w:tentative="1">
+      <w:start w:val="1"/>
+      <w:numFmt w:val="bullet"/>
+      <w:lvlText w:val=""/>
+      <w:lvlJc w:val="left"/>
+      <w:pPr>
+        <w:ind w:left="5760" w:hanging="360"/>
+      </w:pPr>
+      <w:rPr>
+        <w:rFonts w:ascii="Wingdings" w:hAnsi="Wingdings" w:cs="Wingdings" w:hint="default"/>
+      </w:rPr>
+    </w:lvl>
+    <w:lvl w:ilvl="6" w:tplc="08090001" w:tentative="1">
+      <w:start w:val="1"/>
+      <w:numFmt w:val="bullet"/>
+      <w:lvlText w:val=""/>
+      <w:lvlJc w:val="left"/>
+      <w:pPr>
+        <w:ind w:left="6480" w:hanging="360"/>
+      </w:pPr>
+      <w:rPr>
+        <w:rFonts w:ascii="Symbol" w:hAnsi="Symbol" w:cs="Symbol" w:hint="default"/>
+      </w:rPr>
+    </w:lvl>
+    <w:lvl w:ilvl="7" w:tplc="08090003" w:tentative="1">
+      <w:start w:val="1"/>
+      <w:numFmt w:val="bullet"/>
+      <w:lvlText w:val="o"/>
+      <w:lvlJc w:val="left"/>
+      <w:pPr>
+        <w:ind w:left="7200" w:hanging="360"/>
+      </w:pPr>
+      <w:rPr>
+        <w:rFonts w:ascii="Courier New" w:hAnsi="Courier New" w:cs="Courier New" w:hint="default"/>
+      </w:rPr>
+    </w:lvl>
+    <w:lvl w:ilvl="8" w:tplc="08090005" w:tentative="1">
+      <w:start w:val="1"/>
+      <w:numFmt w:val="bullet"/>
+      <w:lvlText w:val=""/>
+      <w:lvlJc w:val="left"/>
+      <w:pPr>
+        <w:ind w:left="7920" w:hanging="360"/>
+      </w:pPr>
+      <w:rPr>
+        <w:rFonts w:ascii="Wingdings" w:hAnsi="Wingdings" w:cs="Wingdings" w:hint="default"/>
+      </w:rPr>
+    </w:lvl>
+  </w:abstractNum>
+  <w:abstractNum w:abstractNumId="4" w15:restartNumberingAfterBreak="0">
+    <w:nsid w:val="15550AFF"/>
+    <w:multiLevelType w:val="hybridMultilevel"/>
+    <w:tmpl w:val="C038A4EA"/>
+    <w:lvl w:ilvl="0" w:tplc="08090001">
+      <w:start w:val="1"/>
+      <w:numFmt w:val="bullet"/>
+      <w:lvlText w:val=""/>
+      <w:lvlJc w:val="left"/>
+      <w:pPr>
+        <w:ind w:left="720" w:hanging="360"/>
+      </w:pPr>
+      <w:rPr>
+        <w:rFonts w:ascii="Symbol" w:hAnsi="Symbol" w:cs="Symbol" w:hint="default"/>
+      </w:rPr>
+    </w:lvl>
+    <w:lvl w:ilvl="1" w:tplc="08090003" w:tentative="1">
+      <w:start w:val="1"/>
+      <w:numFmt w:val="bullet"/>
+      <w:lvlText w:val="o"/>
+      <w:lvlJc w:val="left"/>
+      <w:pPr>
+        <w:ind w:left="1440" w:hanging="360"/>
+      </w:pPr>
+      <w:rPr>
+        <w:rFonts w:ascii="Courier New" w:hAnsi="Courier New" w:cs="Courier New" w:hint="default"/>
+      </w:rPr>
+    </w:lvl>
+    <w:lvl w:ilvl="2" w:tplc="08090005" w:tentative="1">
+      <w:start w:val="1"/>
+      <w:numFmt w:val="bullet"/>
+      <w:lvlText w:val=""/>
+      <w:lvlJc w:val="left"/>
+      <w:pPr>
+        <w:ind w:left="2160" w:hanging="360"/>
+      </w:pPr>
+      <w:rPr>
+        <w:rFonts w:ascii="Wingdings" w:hAnsi="Wingdings" w:cs="Wingdings" w:hint="default"/>
+      </w:rPr>
+    </w:lvl>
+    <w:lvl w:ilvl="3" w:tplc="08090001" w:tentative="1">
+      <w:start w:val="1"/>
+      <w:numFmt w:val="bullet"/>
+      <w:lvlText w:val=""/>
+      <w:lvlJc w:val="left"/>
+      <w:pPr>
+        <w:ind w:left="2880" w:hanging="360"/>
+      </w:pPr>
+      <w:rPr>
+        <w:rFonts w:ascii="Symbol" w:hAnsi="Symbol" w:cs="Symbol" w:hint="default"/>
+      </w:rPr>
+    </w:lvl>
+    <w:lvl w:ilvl="4" w:tplc="08090003" w:tentative="1">
+      <w:start w:val="1"/>
+      <w:numFmt w:val="bullet"/>
+      <w:lvlText w:val="o"/>
+      <w:lvlJc w:val="left"/>
+      <w:pPr>
+        <w:ind w:left="3600" w:hanging="360"/>
+      </w:pPr>
+      <w:rPr>
+        <w:rFonts w:ascii="Courier New" w:hAnsi="Courier New" w:cs="Courier New" w:hint="default"/>
+      </w:rPr>
+    </w:lvl>
+    <w:lvl w:ilvl="5" w:tplc="08090005" w:tentative="1">
+      <w:start w:val="1"/>
+      <w:numFmt w:val="bullet"/>
+      <w:lvlText w:val=""/>
+      <w:lvlJc w:val="left"/>
+      <w:pPr>
+        <w:ind w:left="4320" w:hanging="360"/>
+      </w:pPr>
+      <w:rPr>
+        <w:rFonts w:ascii="Wingdings" w:hAnsi="Wingdings" w:cs="Wingdings" w:hint="default"/>
+      </w:rPr>
+    </w:lvl>
+    <w:lvl w:ilvl="6" w:tplc="08090001" w:tentative="1">
+      <w:start w:val="1"/>
+      <w:numFmt w:val="bullet"/>
+      <w:lvlText w:val=""/>
+      <w:lvlJc w:val="left"/>
+      <w:pPr>
+        <w:ind w:left="5040" w:hanging="360"/>
+      </w:pPr>
+      <w:rPr>
+        <w:rFonts w:ascii="Symbol" w:hAnsi="Symbol" w:cs="Symbol" w:hint="default"/>
+      </w:rPr>
+    </w:lvl>
+    <w:lvl w:ilvl="7" w:tplc="08090003" w:tentative="1">
+      <w:start w:val="1"/>
+      <w:numFmt w:val="bullet"/>
+      <w:lvlText w:val="o"/>
+      <w:lvlJc w:val="left"/>
+      <w:pPr>
+        <w:ind w:left="5760" w:hanging="360"/>
+      </w:pPr>
+      <w:rPr>
+        <w:rFonts w:ascii="Courier New" w:hAnsi="Courier New" w:cs="Courier New" w:hint="default"/>
+      </w:rPr>
+    </w:lvl>
+    <w:lvl w:ilvl="8" w:tplc="08090005" w:tentative="1">
+      <w:start w:val="1"/>
+      <w:numFmt w:val="bullet"/>
+      <w:lvlText w:val=""/>
+      <w:lvlJc w:val="left"/>
+      <w:pPr>
+        <w:ind w:left="6480" w:hanging="360"/>
+      </w:pPr>
+      <w:rPr>
+        <w:rFonts w:ascii="Wingdings" w:hAnsi="Wingdings" w:cs="Wingdings" w:hint="default"/>
+      </w:rPr>
+    </w:lvl>
+  </w:abstractNum>
+  <w:abstractNum w:abstractNumId="5" w15:restartNumberingAfterBreak="0">
+    <w:nsid w:val="55125929"/>
+    <w:multiLevelType w:val="hybridMultilevel"/>
+    <w:tmpl w:val="83C22804"/>
+    <w:lvl w:ilvl="0" w:tplc="08090001">
+      <w:start w:val="1"/>
+      <w:numFmt w:val="bullet"/>
+      <w:lvlText w:val=""/>
+      <w:lvlJc w:val="left"/>
+      <w:pPr>
+        <w:ind w:left="1440" w:hanging="360"/>
+      </w:pPr>
+      <w:rPr>
+        <w:rFonts w:ascii="Symbol" w:hAnsi="Symbol" w:cs="Symbol" w:hint="default"/>
+      </w:rPr>
+    </w:lvl>
+    <w:lvl w:ilvl="1" w:tplc="08090003" w:tentative="1">
+      <w:start w:val="1"/>
+      <w:numFmt w:val="bullet"/>
+      <w:lvlText w:val="o"/>
+      <w:lvlJc w:val="left"/>
+      <w:pPr>
+        <w:ind w:left="2160" w:hanging="360"/>
+      </w:pPr>
+      <w:rPr>
+        <w:rFonts w:ascii="Courier New" w:hAnsi="Courier New" w:cs="Courier New" w:hint="default"/>
+      </w:rPr>
+    </w:lvl>
+    <w:lvl w:ilvl="2" w:tplc="08090005" w:tentative="1">
+      <w:start w:val="1"/>
+      <w:numFmt w:val="bullet"/>
+      <w:lvlText w:val=""/>
+      <w:lvlJc w:val="left"/>
+      <w:pPr>
+        <w:ind w:left="2880" w:hanging="360"/>
+      </w:pPr>
+      <w:rPr>
+        <w:rFonts w:ascii="Wingdings" w:hAnsi="Wingdings" w:cs="Wingdings" w:hint="default"/>
+      </w:rPr>
+    </w:lvl>
+    <w:lvl w:ilvl="3" w:tplc="08090001" w:tentative="1">
+      <w:start w:val="1"/>
+      <w:numFmt w:val="bullet"/>
+      <w:lvlText w:val=""/>
+      <w:lvlJc w:val="left"/>
+      <w:pPr>
+        <w:ind w:left="3600" w:hanging="360"/>
+      </w:pPr>
+      <w:rPr>
+        <w:rFonts w:ascii="Symbol" w:hAnsi="Symbol" w:cs="Symbol" w:hint="default"/>
+      </w:rPr>
+    </w:lvl>
+    <w:lvl w:ilvl="4" w:tplc="08090003" w:tentative="1">
+      <w:start w:val="1"/>
+      <w:numFmt w:val="bullet"/>
+      <w:lvlText w:val="o"/>
+      <w:lvlJc w:val="left"/>
+      <w:pPr>
+        <w:ind w:left="4320" w:hanging="360"/>
+      </w:pPr>
+      <w:rPr>
+        <w:rFonts w:ascii="Courier New" w:hAnsi="Courier New" w:cs="Courier New" w:hint="default"/>
+      </w:rPr>
+    </w:lvl>
+    <w:lvl w:ilvl="5" w:tplc="08090005" w:tentative="1">
+      <w:start w:val="1"/>
+      <w:numFmt w:val="bullet"/>
+      <w:lvlText w:val=""/>
+      <w:lvlJc w:val="left"/>
+      <w:pPr>
+        <w:ind w:left="5040" w:hanging="360"/>
+      </w:pPr>
+      <w:rPr>
+        <w:rFonts w:ascii="Wingdings" w:hAnsi="Wingdings" w:cs="Wingdings" w:hint="default"/>
+      </w:rPr>
+    </w:lvl>
+    <w:lvl w:ilvl="6" w:tplc="08090001" w:tentative="1">
+      <w:start w:val="1"/>
+      <w:numFmt w:val="bullet"/>
+      <w:lvlText w:val=""/>
+      <w:lvlJc w:val="left"/>
+      <w:pPr>
+        <w:ind w:left="5760" w:hanging="360"/>
+      </w:pPr>
+      <w:rPr>
+        <w:rFonts w:ascii="Symbol" w:hAnsi="Symbol" w:cs="Symbol" w:hint="default"/>
+      </w:rPr>
+    </w:lvl>
+    <w:lvl w:ilvl="7" w:tplc="08090003" w:tentative="1">
+      <w:start w:val="1"/>
+      <w:numFmt w:val="bullet"/>
+      <w:lvlText w:val="o"/>
+      <w:lvlJc w:val="left"/>
+      <w:pPr>
+        <w:ind w:left="6480" w:hanging="360"/>
+      </w:pPr>
+      <w:rPr>
+        <w:rFonts w:ascii="Courier New" w:hAnsi="Courier New" w:cs="Courier New" w:hint="default"/>
+      </w:rPr>
+    </w:lvl>
+    <w:lvl w:ilvl="8" w:tplc="08090005" w:tentative="1">
+      <w:start w:val="1"/>
+      <w:numFmt w:val="bullet"/>
+      <w:lvlText w:val=""/>
+      <w:lvlJc w:val="left"/>
+      <w:pPr>
+        <w:ind w:left="7200" w:hanging="360"/>
+      </w:pPr>
+      <w:rPr>
+        <w:rFonts w:ascii="Wingdings" w:hAnsi="Wingdings" w:cs="Wingdings" w:hint="default"/>
+      </w:rPr>
+    </w:lvl>
+  </w:abstractNum>
+  <w:abstractNum w:abstractNumId="6" w15:restartNumberingAfterBreak="0">
+    <w:nsid w:val="6F335668"/>
+    <w:multiLevelType w:val="hybridMultilevel"/>
+    <w:tmpl w:val="171E18F8"/>
+    <w:lvl w:ilvl="0" w:tplc="08090001">
+      <w:start w:val="1"/>
+      <w:numFmt w:val="bullet"/>
+      <w:lvlText w:val=""/>
+      <w:lvlJc w:val="left"/>
+      <w:pPr>
+        <w:ind w:left="720" w:hanging="360"/>
+      </w:pPr>
+      <w:rPr>
+        <w:rFonts w:ascii="Symbol" w:hAnsi="Symbol" w:cs="Symbol" w:hint="default"/>
+      </w:rPr>
+    </w:lvl>
+    <w:lvl w:ilvl="1" w:tplc="08090003" w:tentative="1">
+      <w:start w:val="1"/>
+      <w:numFmt w:val="bullet"/>
+      <w:lvlText w:val="o"/>
+      <w:lvlJc w:val="left"/>
+      <w:pPr>
+        <w:ind w:left="1440" w:hanging="360"/>
+      </w:pPr>
+      <w:rPr>
+        <w:rFonts w:ascii="Courier New" w:hAnsi="Courier New" w:cs="Courier New" w:hint="default"/>
+      </w:rPr>
+    </w:lvl>
+    <w:lvl w:ilvl="2" w:tplc="08090005" w:tentative="1">
+      <w:start w:val="1"/>
+      <w:numFmt w:val="bullet"/>
+      <w:lvlText w:val=""/>
+      <w:lvlJc w:val="left"/>
+      <w:pPr>
+        <w:ind w:left="2160" w:hanging="360"/>
+      </w:pPr>
+      <w:rPr>
+        <w:rFonts w:ascii="Wingdings" w:hAnsi="Wingdings" w:cs="Wingdings" w:hint="default"/>
+      </w:rPr>
+    </w:lvl>
+    <w:lvl w:ilvl="3" w:tplc="08090001" w:tentative="1">
+      <w:start w:val="1"/>
+      <w:numFmt w:val="bullet"/>
+      <w:lvlText w:val=""/>
+      <w:lvlJc w:val="left"/>
+      <w:pPr>
+        <w:ind w:left="2880" w:hanging="360"/>
+      </w:pPr>
+      <w:rPr>
+        <w:rFonts w:ascii="Symbol" w:hAnsi="Symbol" w:cs="Symbol" w:hint="default"/>
+      </w:rPr>
+    </w:lvl>
+    <w:lvl w:ilvl="4" w:tplc="08090003" w:tentative="1">
+      <w:start w:val="1"/>
+      <w:numFmt w:val="bullet"/>
+      <w:lvlText w:val="o"/>
+      <w:lvlJc w:val="left"/>
+      <w:pPr>
+        <w:ind w:left="3600" w:hanging="360"/>
+      </w:pPr>
+      <w:rPr>
+        <w:rFonts w:ascii="Courier New" w:hAnsi="Courier New" w:cs="Courier New" w:hint="default"/>
+      </w:rPr>
+    </w:lvl>
+    <w:lvl w:ilvl="5" w:tplc="08090005" w:tentative="1">
+      <w:start w:val="1"/>
+      <w:numFmt w:val="bullet"/>
+      <w:lvlText w:val=""/>
+      <w:lvlJc w:val="left"/>
+      <w:pPr>
+        <w:ind w:left="4320" w:hanging="360"/>
+      </w:pPr>
+      <w:rPr>
+        <w:rFonts w:ascii="Wingdings" w:hAnsi="Wingdings" w:cs="Wingdings" w:hint="default"/>
+      </w:rPr>
+    </w:lvl>
+    <w:lvl w:ilvl="6" w:tplc="08090001" w:tentative="1">
+      <w:start w:val="1"/>
+      <w:numFmt w:val="bullet"/>
+      <w:lvlText w:val=""/>
+      <w:lvlJc w:val="left"/>
+      <w:pPr>
+        <w:ind w:left="5040" w:hanging="360"/>
+      </w:pPr>
+      <w:rPr>
+        <w:rFonts w:ascii="Symbol" w:hAnsi="Symbol" w:cs="Symbol" w:hint="default"/>
+      </w:rPr>
+    </w:lvl>
+    <w:lvl w:ilvl="7" w:tplc="08090003" w:tentative="1">
+      <w:start w:val="1"/>
+      <w:numFmt w:val="bullet"/>
+      <w:lvlText w:val="o"/>
+      <w:lvlJc w:val="left"/>
+      <w:pPr>
+        <w:ind w:left="5760" w:hanging="360"/>
+      </w:pPr>
+      <w:rPr>
+        <w:rFonts w:ascii="Courier New" w:hAnsi="Courier New" w:cs="Courier New" w:hint="default"/>
+      </w:rPr>
+    </w:lvl>
+    <w:lvl w:ilvl="8" w:tplc="08090005" w:tentative="1">
+      <w:start w:val="1"/>
+      <w:numFmt w:val="bullet"/>
+      <w:lvlText w:val=""/>
+      <w:lvlJc w:val="left"/>
+      <w:pPr>
+        <w:ind w:left="6480" w:hanging="360"/>
+      </w:pPr>
+      <w:rPr>
+        <w:rFonts w:ascii="Wingdings" w:hAnsi="Wingdings" w:cs="Wingdings" w:hint="default"/>
+      </w:rPr>
+    </w:lvl>
+  </w:abstractNum>
   <w:num w:numId="1">
     <w:abstractNumId w:val="1"/>
   </w:num>
   <w:num w:numId="2">
     <w:abstractNumId w:val="0"/>
+  </w:num>
+  <w:num w:numId="3">
+    <w:abstractNumId w:val="3"/>
+  </w:num>
+  <w:num w:numId="4">
+    <w:abstractNumId w:val="6"/>
+  </w:num>
+  <w:num w:numId="5">
+    <w:abstractNumId w:val="4"/>
+  </w:num>
+  <w:num w:numId="6">
+    <w:abstractNumId w:val="2"/>
+  </w:num>
+  <w:num w:numId="7">
+    <w:abstractNumId w:val="5"/>
   </w:num>
 </w:numbering>
 </file>

</xml_diff>